<commit_message>
About and Requirements Doc.
</commit_message>
<xml_diff>
--- a/JANANI CARE.docx
+++ b/JANANI CARE.docx
@@ -2036,6 +2036,10 @@
     <w:p>
       <w:pPr>
         <w:pStyle w:val="ListParagraph"/>
+        <w:numPr>
+          <w:ilvl w:val="0"/>
+          <w:numId w:val="5"/>
+        </w:numPr>
         <w:rPr>
           <w:rFonts w:ascii="Times New Roman" w:hAnsi="Times New Roman" w:cs="Times New Roman"/>
           <w:b/>
@@ -2044,14 +2048,7 @@
           <w:u w:val="single"/>
         </w:rPr>
       </w:pPr>
-    </w:p>
-    <w:p>
-      <w:pPr>
-        <w:pStyle w:val="ListParagraph"/>
-        <w:numPr>
-          <w:ilvl w:val="0"/>
-          <w:numId w:val="5"/>
-        </w:numPr>
+      <w:r>
         <w:rPr>
           <w:rFonts w:ascii="Times New Roman" w:hAnsi="Times New Roman" w:cs="Times New Roman"/>
           <w:b/>
@@ -2059,15 +2056,7 @@
           <w:szCs w:val="32"/>
           <w:u w:val="single"/>
         </w:rPr>
-      </w:pPr>
-      <w:r>
-        <w:rPr>
-          <w:rFonts w:ascii="Times New Roman" w:hAnsi="Times New Roman" w:cs="Times New Roman"/>
-          <w:b/>
-          <w:sz w:val="32"/>
-          <w:szCs w:val="32"/>
-          <w:u w:val="single"/>
-        </w:rPr>
+        <w:lastRenderedPageBreak/>
         <w:t xml:space="preserve">Education Need </w:t>
       </w:r>
       <w:r>

</xml_diff>